<commit_message>
zlom strany tam mas
</commit_message>
<xml_diff>
--- a/Nová položka Dokument Microsoft Wordu.docx
+++ b/Nová položka Dokument Microsoft Wordu.docx
@@ -72,6 +72,11 @@
           <w:t>https://www.sciencedirect.com/science/article/abs/pii/S036013151400030X</w:t>
         </w:r>
       </w:hyperlink>
+    </w:p>
+    <w:p>
+      <w:r>
+        <w:br w:type="page"/>
+      </w:r>
     </w:p>
     <w:p/>
     <w:sectPr>

</xml_diff>